<commit_message>
Updated Lab 1 Base code
Still need some updates to lab doc
</commit_message>
<xml_diff>
--- a/Materials/Lab 1 Vulkan.docx
+++ b/Materials/Lab 1 Vulkan.docx
@@ -1,6 +1,6 @@
 
 <file path=word/document.xml><?xml version="1.0" encoding="utf-8"?>
-<w:document xmlns:wpc="http://schemas.microsoft.com/office/word/2010/wordprocessingCanvas" xmlns:cx="http://schemas.microsoft.com/office/drawing/2014/chartex" xmlns:cx1="http://schemas.microsoft.com/office/drawing/2015/9/8/chartex" xmlns:cx2="http://schemas.microsoft.com/office/drawing/2015/10/21/chartex" xmlns:cx3="http://schemas.microsoft.com/office/drawing/2016/5/9/chartex" xmlns:cx4="http://schemas.microsoft.com/office/drawing/2016/5/10/chartex" xmlns:cx5="http://schemas.microsoft.com/office/drawing/2016/5/11/chartex" xmlns:cx6="http://schemas.microsoft.com/office/drawing/2016/5/12/chartex" xmlns:cx7="http://schemas.microsoft.com/office/drawing/2016/5/13/chartex" xmlns:cx8="http://schemas.microsoft.com/office/drawing/2016/5/14/chartex" xmlns:mc="http://schemas.openxmlformats.org/markup-compatibility/2006" xmlns:aink="http://schemas.microsoft.com/office/drawing/2016/ink" xmlns:am3d="http://schemas.microsoft.com/office/drawing/2017/model3d" xmlns:o="urn:schemas-microsoft-com:office:office" xmlns:oel="http://schemas.microsoft.com/office/2019/extlst" xmlns:r="http://schemas.openxmlformats.org/officeDocument/2006/relationships" xmlns:m="http://schemas.openxmlformats.org/officeDocument/2006/math" xmlns:v="urn:schemas-microsoft-com:vml" xmlns:wp14="http://schemas.microsoft.com/office/word/2010/wordprocessingDrawing" xmlns:wp="http://schemas.openxmlformats.org/drawingml/2006/wordprocessingDrawing" xmlns:w10="urn:schemas-microsoft-com:office:word" xmlns:w="http://schemas.openxmlformats.org/wordprocessingml/2006/main" xmlns:w14="http://schemas.microsoft.com/office/word/2010/wordml" xmlns:w15="http://schemas.microsoft.com/office/word/2012/wordml" xmlns:w16cex="http://schemas.microsoft.com/office/word/2018/wordml/cex" xmlns:w16cid="http://schemas.microsoft.com/office/word/2016/wordml/cid" xmlns:w16="http://schemas.microsoft.com/office/word/2018/wordml" xmlns:w16sdtdh="http://schemas.microsoft.com/office/word/2020/wordml/sdtdatahash" xmlns:w16se="http://schemas.microsoft.com/office/word/2015/wordml/symex" xmlns:wpg="http://schemas.microsoft.com/office/word/2010/wordprocessingGroup" xmlns:wpi="http://schemas.microsoft.com/office/word/2010/wordprocessingInk" xmlns:wne="http://schemas.microsoft.com/office/word/2006/wordml" xmlns:wps="http://schemas.microsoft.com/office/word/2010/wordprocessingShape" mc:Ignorable="w14 w15 w16se w16cid w16 w16cex w16sdtdh wp14">
+<w:document xmlns:wpc="http://schemas.microsoft.com/office/word/2010/wordprocessingCanvas" xmlns:cx="http://schemas.microsoft.com/office/drawing/2014/chartex" xmlns:cx1="http://schemas.microsoft.com/office/drawing/2015/9/8/chartex" xmlns:cx2="http://schemas.microsoft.com/office/drawing/2015/10/21/chartex" xmlns:cx3="http://schemas.microsoft.com/office/drawing/2016/5/9/chartex" xmlns:cx4="http://schemas.microsoft.com/office/drawing/2016/5/10/chartex" xmlns:cx5="http://schemas.microsoft.com/office/drawing/2016/5/11/chartex" xmlns:cx6="http://schemas.microsoft.com/office/drawing/2016/5/12/chartex" xmlns:cx7="http://schemas.microsoft.com/office/drawing/2016/5/13/chartex" xmlns:cx8="http://schemas.microsoft.com/office/drawing/2016/5/14/chartex" xmlns:mc="http://schemas.openxmlformats.org/markup-compatibility/2006" xmlns:aink="http://schemas.microsoft.com/office/drawing/2016/ink" xmlns:am3d="http://schemas.microsoft.com/office/drawing/2017/model3d" xmlns:o="urn:schemas-microsoft-com:office:office" xmlns:oel="http://schemas.microsoft.com/office/2019/extlst" xmlns:r="http://schemas.openxmlformats.org/officeDocument/2006/relationships" xmlns:m="http://schemas.openxmlformats.org/officeDocument/2006/math" xmlns:v="urn:schemas-microsoft-com:vml" xmlns:wp14="http://schemas.microsoft.com/office/word/2010/wordprocessingDrawing" xmlns:wp="http://schemas.openxmlformats.org/drawingml/2006/wordprocessingDrawing" xmlns:w10="urn:schemas-microsoft-com:office:word" xmlns:w="http://schemas.openxmlformats.org/wordprocessingml/2006/main" xmlns:w14="http://schemas.microsoft.com/office/word/2010/wordml" xmlns:w15="http://schemas.microsoft.com/office/word/2012/wordml" xmlns:w16cex="http://schemas.microsoft.com/office/word/2018/wordml/cex" xmlns:w16cid="http://schemas.microsoft.com/office/word/2016/wordml/cid" xmlns:w16="http://schemas.microsoft.com/office/word/2018/wordml" xmlns:w16du="http://schemas.microsoft.com/office/word/2023/wordml/word16du" xmlns:w16sdtdh="http://schemas.microsoft.com/office/word/2020/wordml/sdtdatahash" xmlns:w16se="http://schemas.microsoft.com/office/word/2015/wordml/symex" xmlns:wpg="http://schemas.microsoft.com/office/word/2010/wordprocessingGroup" xmlns:wpi="http://schemas.microsoft.com/office/word/2010/wordprocessingInk" xmlns:wne="http://schemas.microsoft.com/office/word/2006/wordml" xmlns:wps="http://schemas.microsoft.com/office/word/2010/wordprocessingShape" mc:Ignorable="w14 w15 w16se w16cid w16 w16cex w16sdtdh w16du wp14">
   <w:body>
     <w:p>
       <w:pPr>
@@ -36,15 +36,7 @@
         <w:t>Additionally,</w:t>
       </w:r>
       <w:r>
-        <w:t xml:space="preserve"> you will be introduced to the </w:t>
-      </w:r>
-      <w:proofErr w:type="spellStart"/>
-      <w:r>
-        <w:t>CMake</w:t>
-      </w:r>
-      <w:proofErr w:type="spellEnd"/>
-      <w:r>
-        <w:t xml:space="preserve"> build system used to compile the base code provided to you in this course’s various </w:t>
+        <w:t xml:space="preserve"> you will be introduced to the CMake build system used to compile the base code provided to you in this course’s various </w:t>
       </w:r>
       <w:r>
         <w:t>labs</w:t>
@@ -127,15 +119,7 @@
         </w:numPr>
       </w:pPr>
       <w:r>
-        <w:t xml:space="preserve">Download &amp; install the </w:t>
-      </w:r>
-      <w:proofErr w:type="spellStart"/>
-      <w:r>
-        <w:t>CMake</w:t>
-      </w:r>
-      <w:proofErr w:type="spellEnd"/>
-      <w:r>
-        <w:t xml:space="preserve"> build tool </w:t>
+        <w:t xml:space="preserve">Download &amp; install the CMake build tool </w:t>
       </w:r>
       <w:hyperlink r:id="rId7" w:history="1">
         <w:r>
@@ -161,37 +145,12 @@
       <w:r>
         <w:t xml:space="preserve">Reboot your computer. (or type </w:t>
       </w:r>
-      <w:proofErr w:type="spellStart"/>
       <w:r>
         <w:rPr>
           <w:b/>
           <w:bCs/>
         </w:rPr>
-        <w:t>taskkill</w:t>
-      </w:r>
-      <w:proofErr w:type="spellEnd"/>
-      <w:r>
-        <w:rPr>
-          <w:b/>
-          <w:bCs/>
-        </w:rPr>
-        <w:t xml:space="preserve"> /f /</w:t>
-      </w:r>
-      <w:proofErr w:type="spellStart"/>
-      <w:r>
-        <w:rPr>
-          <w:b/>
-          <w:bCs/>
-        </w:rPr>
-        <w:t>im</w:t>
-      </w:r>
-      <w:proofErr w:type="spellEnd"/>
-      <w:r>
-        <w:rPr>
-          <w:b/>
-          <w:bCs/>
-        </w:rPr>
-        <w:t xml:space="preserve"> explorer.exe &amp;&amp; explorer.exe</w:t>
+        <w:t>taskkill /f /im explorer.exe &amp;&amp; explorer.exe</w:t>
       </w:r>
       <w:r>
         <w:rPr>
@@ -234,7 +193,6 @@
       <w:r>
         <w:t xml:space="preserve">Type </w:t>
       </w:r>
-      <w:proofErr w:type="spellStart"/>
       <w:r>
         <w:rPr>
           <w:b/>
@@ -242,28 +200,18 @@
         </w:rPr>
         <w:t>cmd</w:t>
       </w:r>
-      <w:proofErr w:type="spellEnd"/>
       <w:r>
         <w:t xml:space="preserve"> into the bar and a command prompt should open.</w:t>
       </w:r>
       <w:r>
         <w:t xml:space="preserve"> Type: </w:t>
       </w:r>
-      <w:proofErr w:type="spellStart"/>
       <w:r>
         <w:rPr>
           <w:b/>
           <w:bCs/>
         </w:rPr>
-        <w:t>cmake</w:t>
-      </w:r>
-      <w:proofErr w:type="spellEnd"/>
-      <w:r>
-        <w:rPr>
-          <w:b/>
-          <w:bCs/>
-        </w:rPr>
-        <w:t xml:space="preserve"> -S ./ -B ./build</w:t>
+        <w:t>cmake -S ./ -B ./build</w:t>
       </w:r>
       <w:r>
         <w:rPr>
@@ -343,23 +291,7 @@
     </w:p>
     <w:p>
       <w:r>
-        <w:t>Use the “</w:t>
-      </w:r>
-      <w:proofErr w:type="spellStart"/>
-      <w:r>
-        <w:t>SetWindowName</w:t>
-      </w:r>
-      <w:proofErr w:type="spellEnd"/>
-      <w:r>
-        <w:t xml:space="preserve">” function from </w:t>
-      </w:r>
-      <w:proofErr w:type="spellStart"/>
-      <w:r>
-        <w:t>GWindow</w:t>
-      </w:r>
-      <w:proofErr w:type="spellEnd"/>
-      <w:r>
-        <w:t xml:space="preserve"> to place your name and </w:t>
+        <w:t xml:space="preserve">Use the “SetWindowName” function from GWindow to place your name and </w:t>
       </w:r>
       <w:r>
         <w:t>lab</w:t>
@@ -624,15 +556,7 @@
         <w:t>Do not</w:t>
       </w:r>
       <w:r>
-        <w:t xml:space="preserve"> forget to Free the memory in </w:t>
-      </w:r>
-      <w:proofErr w:type="spellStart"/>
-      <w:r>
-        <w:t>CleanUp</w:t>
-      </w:r>
-      <w:proofErr w:type="spellEnd"/>
-      <w:r>
-        <w:t>().</w:t>
+        <w:t xml:space="preserve"> forget to Free the memory in CleanUp().</w:t>
       </w:r>
     </w:p>
     <w:p>
@@ -656,14 +580,12 @@
       <w:r>
         <w:t xml:space="preserve"> </w:t>
       </w:r>
-      <w:proofErr w:type="spellStart"/>
       <w:r>
         <w:t>vkP</w:t>
       </w:r>
       <w:r>
         <w:t>ipeline</w:t>
       </w:r>
-      <w:proofErr w:type="spellEnd"/>
       <w:r>
         <w:t>(using the same values from before)</w:t>
       </w:r>
@@ -809,15 +731,7 @@
     </w:p>
     <w:p>
       <w:r>
-        <w:t>Create a new vertex type that also contains 4 floats for color RGBA. Transfer your star to this new vertex format and randomize each color by using rand()/</w:t>
-      </w:r>
-      <w:proofErr w:type="spellStart"/>
-      <w:r>
-        <w:t>static_cast</w:t>
-      </w:r>
-      <w:proofErr w:type="spellEnd"/>
-      <w:r>
-        <w:t>&lt;float&gt;(RAND_MAX).</w:t>
+        <w:t>Create a new vertex type that also contains 4 floats for color RGBA. Transfer your star to this new vertex format and randomize each color by using rand()/static_cast&lt;float&gt;(RAND_MAX).</w:t>
       </w:r>
     </w:p>
     <w:p>
@@ -1025,15 +939,7 @@
         <w:t>n</w:t>
       </w:r>
       <w:r>
-        <w:t xml:space="preserve"> </w:t>
-      </w:r>
-      <w:proofErr w:type="spellStart"/>
-      <w:r>
-        <w:t>xyzw</w:t>
-      </w:r>
-      <w:proofErr w:type="spellEnd"/>
-      <w:r>
-        <w:t xml:space="preserve"> coordinate is to be used for drawing an NDC shape during rasterization</w:t>
+        <w:t xml:space="preserve"> xyzw coordinate is to be used for drawing an NDC shape during rasterization</w:t>
       </w:r>
       <w:r>
         <w:t xml:space="preserve">) </w:t>
@@ -1776,26 +1682,20 @@
       </w:pPr>
       <w:r>
         <w:rPr>
+          <w:b/>
+          <w:bCs/>
           <w:i/>
           <w:iCs/>
-        </w:rPr>
-        <w:t xml:space="preserve">Tip: use the “---&gt;” triple-dash operator on any Gateware proxy to have </w:t>
-      </w:r>
-      <w:proofErr w:type="spellStart"/>
+          <w:color w:val="FF0000"/>
+        </w:rPr>
+        <w:t>Tip:</w:t>
+      </w:r>
       <w:r>
         <w:rPr>
           <w:i/>
           <w:iCs/>
         </w:rPr>
-        <w:t>intellisense</w:t>
-      </w:r>
-      <w:proofErr w:type="spellEnd"/>
-      <w:r>
-        <w:rPr>
-          <w:i/>
-          <w:iCs/>
-        </w:rPr>
-        <w:t xml:space="preserve"> show you the actual arguments. </w:t>
+        <w:t xml:space="preserve"> use the “---&gt;” triple-dash operator on any Gateware proxy to have intellisense show you the actual arguments. </w:t>
       </w:r>
     </w:p>
     <w:p>
@@ -1869,15 +1769,7 @@
         </w:numPr>
       </w:pPr>
       <w:r>
-        <w:t xml:space="preserve">Carefully. Believe it or not it was not so long ago that things like </w:t>
-      </w:r>
-      <w:proofErr w:type="spellStart"/>
-      <w:r>
-        <w:t>intellisense</w:t>
-      </w:r>
-      <w:proofErr w:type="spellEnd"/>
-      <w:r>
-        <w:t xml:space="preserve">, syntax highlighting and auto complete were not a common thing, especially in shader languages! </w:t>
+        <w:t xml:space="preserve">Carefully. Believe it or not it was not so long ago that things like intellisense, syntax highlighting and auto complete were not a common thing, especially in shader languages! </w:t>
       </w:r>
     </w:p>
     <w:p>
@@ -1942,14 +1834,12 @@
         <w:t xml:space="preserve"> possible to have visual studio compile your HLSL code - but the output is not compatible with Vulkan, and it cannot compile Vulkan-specific features like push constants. Once your shaders get complex, I recommend using a dedicated shader IDE like </w:t>
       </w:r>
       <w:hyperlink r:id="rId19" w:history="1">
-        <w:proofErr w:type="spellStart"/>
         <w:r>
           <w:rPr>
             <w:rStyle w:val="Hyperlink"/>
           </w:rPr>
           <w:t>ShaderEd</w:t>
         </w:r>
-        <w:proofErr w:type="spellEnd"/>
       </w:hyperlink>
       <w:r>
         <w:t>.</w:t>
@@ -2024,14 +1914,12 @@
         <w:t xml:space="preserve">Problems like this can be difficult to track down, mainly because your C++ code cannot really see what is happening on the GPU. You can download a third-party tool called </w:t>
       </w:r>
       <w:hyperlink r:id="rId20" w:history="1">
-        <w:proofErr w:type="spellStart"/>
         <w:r>
           <w:rPr>
             <w:rStyle w:val="Hyperlink"/>
           </w:rPr>
           <w:t>RenderDoc</w:t>
         </w:r>
-        <w:proofErr w:type="spellEnd"/>
       </w:hyperlink>
       <w:r>
         <w:t xml:space="preserve"> to dig much deeper.</w:t>
@@ -2046,37 +1934,37 @@
         </w:numPr>
       </w:pPr>
       <w:r>
-        <w:t xml:space="preserve">Once you have installed </w:t>
-      </w:r>
-      <w:proofErr w:type="spellStart"/>
-      <w:r>
-        <w:t>RenderDoc</w:t>
-      </w:r>
-      <w:proofErr w:type="spellEnd"/>
-      <w:r>
-        <w:t xml:space="preserve">, in main.cpp uncomment the line </w:t>
-      </w:r>
-      <w:r>
-        <w:t>"</w:t>
-      </w:r>
-      <w:proofErr w:type="spellStart"/>
-      <w:r>
-        <w:t>VK_LAYER_RENDERDOC_Capture</w:t>
-      </w:r>
-      <w:proofErr w:type="spellEnd"/>
-      <w:r>
-        <w:t>"</w:t>
-      </w:r>
-      <w:r>
-        <w:t xml:space="preserve">. This will allow </w:t>
-      </w:r>
-      <w:proofErr w:type="spellStart"/>
-      <w:r>
-        <w:t>RenderDoc</w:t>
-      </w:r>
-      <w:proofErr w:type="spellEnd"/>
-      <w:r>
-        <w:t xml:space="preserve"> to be attached to your program and capture data about it for a deeper look at what is going on in the API and the GPU itself.</w:t>
+        <w:t>If you are still lost, talk to an instructor. We can often point you in the right direction or help you make sense of the error messages you encounter until you get more comfortable dealing with them yourself.</w:t>
+      </w:r>
+    </w:p>
+    <w:p>
+      <w:pPr>
+        <w:pStyle w:val="ListParagraph"/>
+        <w:numPr>
+          <w:ilvl w:val="0"/>
+          <w:numId w:val="3"/>
+        </w:numPr>
+        <w:rPr>
+          <w:rStyle w:val="SubtleReference"/>
+        </w:rPr>
+      </w:pPr>
+      <w:r>
+        <w:rPr>
+          <w:rStyle w:val="SubtleReference"/>
+        </w:rPr>
+        <w:t xml:space="preserve">Is possible to do these </w:t>
+      </w:r>
+      <w:r>
+        <w:rPr>
+          <w:rStyle w:val="SubtleReference"/>
+        </w:rPr>
+        <w:t>labs</w:t>
+      </w:r>
+      <w:r>
+        <w:rPr>
+          <w:rStyle w:val="SubtleReference"/>
+        </w:rPr>
+        <w:t xml:space="preserve"> without Gateware? I prefer to do things from the ground up.</w:t>
       </w:r>
     </w:p>
     <w:p>
@@ -2088,57 +1976,7 @@
         </w:numPr>
       </w:pPr>
       <w:r>
-        <w:t>If you are still lost, talk to an instructor. We can often point you in the right direction or help you make sense of the error messages you encounter until you get more comfortable dealing with them yourself.</w:t>
-      </w:r>
-    </w:p>
-    <w:p>
-      <w:pPr>
-        <w:pStyle w:val="ListParagraph"/>
-        <w:numPr>
-          <w:ilvl w:val="0"/>
-          <w:numId w:val="3"/>
-        </w:numPr>
-        <w:rPr>
-          <w:rStyle w:val="SubtleReference"/>
-        </w:rPr>
-      </w:pPr>
-      <w:r>
-        <w:rPr>
-          <w:rStyle w:val="SubtleReference"/>
-        </w:rPr>
-        <w:t xml:space="preserve">Is possible to do these </w:t>
-      </w:r>
-      <w:r>
-        <w:rPr>
-          <w:rStyle w:val="SubtleReference"/>
-        </w:rPr>
-        <w:t>labs</w:t>
-      </w:r>
-      <w:r>
-        <w:rPr>
-          <w:rStyle w:val="SubtleReference"/>
-        </w:rPr>
-        <w:t xml:space="preserve"> without Gateware? I prefer to do things from the ground up.</w:t>
-      </w:r>
-    </w:p>
-    <w:p>
-      <w:pPr>
-        <w:pStyle w:val="ListParagraph"/>
-        <w:numPr>
-          <w:ilvl w:val="1"/>
-          <w:numId w:val="3"/>
-        </w:numPr>
-      </w:pPr>
-      <w:r>
-        <w:t xml:space="preserve">Technically yes, practically no. Someone (Derrick Ramirez) originally had to write the Vulkan interface to </w:t>
-      </w:r>
-      <w:proofErr w:type="spellStart"/>
-      <w:r>
-        <w:t>Gateware</w:t>
-      </w:r>
-      <w:proofErr w:type="spellEnd"/>
-      <w:r>
-        <w:t xml:space="preserve">. However, just setting up a modern Graphics API like Vulkan or Direct3D12 from scratch would easily eat an entire week. Unfortunately, it is not something we have time for in a one-month course. </w:t>
+        <w:t xml:space="preserve">Technically yes, practically no. Someone (Derrick Ramirez) originally had to write the Vulkan interface to Gateware. However, just setting up a modern Graphics API like Vulkan or Direct3D12 from scratch would easily eat an entire week. Unfortunately, it is not something we have time for in a one-month course. </w:t>
       </w:r>
     </w:p>
     <w:p>
@@ -2170,7 +2008,7 @@
 </file>
 
 <file path=word/numbering.xml><?xml version="1.0" encoding="utf-8"?>
-<w:numbering xmlns:wpc="http://schemas.microsoft.com/office/word/2010/wordprocessingCanvas" xmlns:cx="http://schemas.microsoft.com/office/drawing/2014/chartex" xmlns:cx1="http://schemas.microsoft.com/office/drawing/2015/9/8/chartex" xmlns:cx2="http://schemas.microsoft.com/office/drawing/2015/10/21/chartex" xmlns:cx3="http://schemas.microsoft.com/office/drawing/2016/5/9/chartex" xmlns:cx4="http://schemas.microsoft.com/office/drawing/2016/5/10/chartex" xmlns:cx5="http://schemas.microsoft.com/office/drawing/2016/5/11/chartex" xmlns:cx6="http://schemas.microsoft.com/office/drawing/2016/5/12/chartex" xmlns:cx7="http://schemas.microsoft.com/office/drawing/2016/5/13/chartex" xmlns:cx8="http://schemas.microsoft.com/office/drawing/2016/5/14/chartex" xmlns:mc="http://schemas.openxmlformats.org/markup-compatibility/2006" xmlns:aink="http://schemas.microsoft.com/office/drawing/2016/ink" xmlns:am3d="http://schemas.microsoft.com/office/drawing/2017/model3d" xmlns:o="urn:schemas-microsoft-com:office:office" xmlns:oel="http://schemas.microsoft.com/office/2019/extlst" xmlns:r="http://schemas.openxmlformats.org/officeDocument/2006/relationships" xmlns:m="http://schemas.openxmlformats.org/officeDocument/2006/math" xmlns:v="urn:schemas-microsoft-com:vml" xmlns:wp14="http://schemas.microsoft.com/office/word/2010/wordprocessingDrawing" xmlns:wp="http://schemas.openxmlformats.org/drawingml/2006/wordprocessingDrawing" xmlns:w10="urn:schemas-microsoft-com:office:word" xmlns:w="http://schemas.openxmlformats.org/wordprocessingml/2006/main" xmlns:w14="http://schemas.microsoft.com/office/word/2010/wordml" xmlns:w15="http://schemas.microsoft.com/office/word/2012/wordml" xmlns:w16cex="http://schemas.microsoft.com/office/word/2018/wordml/cex" xmlns:w16cid="http://schemas.microsoft.com/office/word/2016/wordml/cid" xmlns:w16="http://schemas.microsoft.com/office/word/2018/wordml" xmlns:w16sdtdh="http://schemas.microsoft.com/office/word/2020/wordml/sdtdatahash" xmlns:w16se="http://schemas.microsoft.com/office/word/2015/wordml/symex" xmlns:wpg="http://schemas.microsoft.com/office/word/2010/wordprocessingGroup" xmlns:wpi="http://schemas.microsoft.com/office/word/2010/wordprocessingInk" xmlns:wne="http://schemas.microsoft.com/office/word/2006/wordml" xmlns:wps="http://schemas.microsoft.com/office/word/2010/wordprocessingShape" mc:Ignorable="w14 w15 w16se w16cid w16 w16cex w16sdtdh wp14">
+<w:numbering xmlns:wpc="http://schemas.microsoft.com/office/word/2010/wordprocessingCanvas" xmlns:cx="http://schemas.microsoft.com/office/drawing/2014/chartex" xmlns:cx1="http://schemas.microsoft.com/office/drawing/2015/9/8/chartex" xmlns:cx2="http://schemas.microsoft.com/office/drawing/2015/10/21/chartex" xmlns:cx3="http://schemas.microsoft.com/office/drawing/2016/5/9/chartex" xmlns:cx4="http://schemas.microsoft.com/office/drawing/2016/5/10/chartex" xmlns:cx5="http://schemas.microsoft.com/office/drawing/2016/5/11/chartex" xmlns:cx6="http://schemas.microsoft.com/office/drawing/2016/5/12/chartex" xmlns:cx7="http://schemas.microsoft.com/office/drawing/2016/5/13/chartex" xmlns:cx8="http://schemas.microsoft.com/office/drawing/2016/5/14/chartex" xmlns:mc="http://schemas.openxmlformats.org/markup-compatibility/2006" xmlns:aink="http://schemas.microsoft.com/office/drawing/2016/ink" xmlns:am3d="http://schemas.microsoft.com/office/drawing/2017/model3d" xmlns:o="urn:schemas-microsoft-com:office:office" xmlns:oel="http://schemas.microsoft.com/office/2019/extlst" xmlns:r="http://schemas.openxmlformats.org/officeDocument/2006/relationships" xmlns:m="http://schemas.openxmlformats.org/officeDocument/2006/math" xmlns:v="urn:schemas-microsoft-com:vml" xmlns:wp14="http://schemas.microsoft.com/office/word/2010/wordprocessingDrawing" xmlns:wp="http://schemas.openxmlformats.org/drawingml/2006/wordprocessingDrawing" xmlns:w10="urn:schemas-microsoft-com:office:word" xmlns:w="http://schemas.openxmlformats.org/wordprocessingml/2006/main" xmlns:w14="http://schemas.microsoft.com/office/word/2010/wordml" xmlns:w15="http://schemas.microsoft.com/office/word/2012/wordml" xmlns:w16cex="http://schemas.microsoft.com/office/word/2018/wordml/cex" xmlns:w16cid="http://schemas.microsoft.com/office/word/2016/wordml/cid" xmlns:w16="http://schemas.microsoft.com/office/word/2018/wordml" xmlns:w16du="http://schemas.microsoft.com/office/word/2023/wordml/word16du" xmlns:w16sdtdh="http://schemas.microsoft.com/office/word/2020/wordml/sdtdatahash" xmlns:w16se="http://schemas.microsoft.com/office/word/2015/wordml/symex" xmlns:wpg="http://schemas.microsoft.com/office/word/2010/wordprocessingGroup" xmlns:wpi="http://schemas.microsoft.com/office/word/2010/wordprocessingInk" xmlns:wne="http://schemas.microsoft.com/office/word/2006/wordml" xmlns:wps="http://schemas.microsoft.com/office/word/2010/wordprocessingShape" mc:Ignorable="w14 w15 w16se w16cid w16 w16cex w16sdtdh w16du wp14">
   <w:abstractNum w:abstractNumId="0" w15:restartNumberingAfterBreak="0">
     <w:nsid w:val="11E47CB4"/>
     <w:multiLevelType w:val="hybridMultilevel"/>
@@ -2475,7 +2313,7 @@
 </file>
 
 <file path=word/styles.xml><?xml version="1.0" encoding="utf-8"?>
-<w:styles xmlns:mc="http://schemas.openxmlformats.org/markup-compatibility/2006" xmlns:r="http://schemas.openxmlformats.org/officeDocument/2006/relationships" xmlns:w="http://schemas.openxmlformats.org/wordprocessingml/2006/main" xmlns:w14="http://schemas.microsoft.com/office/word/2010/wordml" xmlns:w15="http://schemas.microsoft.com/office/word/2012/wordml" xmlns:w16cex="http://schemas.microsoft.com/office/word/2018/wordml/cex" xmlns:w16cid="http://schemas.microsoft.com/office/word/2016/wordml/cid" xmlns:w16="http://schemas.microsoft.com/office/word/2018/wordml" xmlns:w16sdtdh="http://schemas.microsoft.com/office/word/2020/wordml/sdtdatahash" xmlns:w16se="http://schemas.microsoft.com/office/word/2015/wordml/symex" mc:Ignorable="w14 w15 w16se w16cid w16 w16cex w16sdtdh">
+<w:styles xmlns:mc="http://schemas.openxmlformats.org/markup-compatibility/2006" xmlns:r="http://schemas.openxmlformats.org/officeDocument/2006/relationships" xmlns:w="http://schemas.openxmlformats.org/wordprocessingml/2006/main" xmlns:w14="http://schemas.microsoft.com/office/word/2010/wordml" xmlns:w15="http://schemas.microsoft.com/office/word/2012/wordml" xmlns:w16cex="http://schemas.microsoft.com/office/word/2018/wordml/cex" xmlns:w16cid="http://schemas.microsoft.com/office/word/2016/wordml/cid" xmlns:w16="http://schemas.microsoft.com/office/word/2018/wordml" xmlns:w16du="http://schemas.microsoft.com/office/word/2023/wordml/word16du" xmlns:w16sdtdh="http://schemas.microsoft.com/office/word/2020/wordml/sdtdatahash" xmlns:w16se="http://schemas.microsoft.com/office/word/2015/wordml/symex" mc:Ignorable="w14 w15 w16se w16cid w16 w16cex w16sdtdh w16du">
   <w:docDefaults>
     <w:rPrDefault>
       <w:rPr>

</xml_diff>

<commit_message>
Various updates & improvements to Lab 1
added point size to shader (if uncommented)
switch 2A to use topology Vs. fill mode
added links to sample code in lab doc and cleaned up some instructions
added faq for cmake issues
</commit_message>
<xml_diff>
--- a/Materials/Lab 1 Vulkan.docx
+++ b/Materials/Lab 1 Vulkan.docx
@@ -1,6 +1,6 @@
 
 <file path=word/document.xml><?xml version="1.0" encoding="utf-8"?>
-<w:document xmlns:wpc="http://schemas.microsoft.com/office/word/2010/wordprocessingCanvas" xmlns:cx="http://schemas.microsoft.com/office/drawing/2014/chartex" xmlns:cx1="http://schemas.microsoft.com/office/drawing/2015/9/8/chartex" xmlns:cx2="http://schemas.microsoft.com/office/drawing/2015/10/21/chartex" xmlns:cx3="http://schemas.microsoft.com/office/drawing/2016/5/9/chartex" xmlns:cx4="http://schemas.microsoft.com/office/drawing/2016/5/10/chartex" xmlns:cx5="http://schemas.microsoft.com/office/drawing/2016/5/11/chartex" xmlns:cx6="http://schemas.microsoft.com/office/drawing/2016/5/12/chartex" xmlns:cx7="http://schemas.microsoft.com/office/drawing/2016/5/13/chartex" xmlns:cx8="http://schemas.microsoft.com/office/drawing/2016/5/14/chartex" xmlns:mc="http://schemas.openxmlformats.org/markup-compatibility/2006" xmlns:aink="http://schemas.microsoft.com/office/drawing/2016/ink" xmlns:am3d="http://schemas.microsoft.com/office/drawing/2017/model3d" xmlns:o="urn:schemas-microsoft-com:office:office" xmlns:oel="http://schemas.microsoft.com/office/2019/extlst" xmlns:r="http://schemas.openxmlformats.org/officeDocument/2006/relationships" xmlns:m="http://schemas.openxmlformats.org/officeDocument/2006/math" xmlns:v="urn:schemas-microsoft-com:vml" xmlns:wp14="http://schemas.microsoft.com/office/word/2010/wordprocessingDrawing" xmlns:wp="http://schemas.openxmlformats.org/drawingml/2006/wordprocessingDrawing" xmlns:w10="urn:schemas-microsoft-com:office:word" xmlns:w="http://schemas.openxmlformats.org/wordprocessingml/2006/main" xmlns:w14="http://schemas.microsoft.com/office/word/2010/wordml" xmlns:w15="http://schemas.microsoft.com/office/word/2012/wordml" xmlns:w16cex="http://schemas.microsoft.com/office/word/2018/wordml/cex" xmlns:w16cid="http://schemas.microsoft.com/office/word/2016/wordml/cid" xmlns:w16="http://schemas.microsoft.com/office/word/2018/wordml" xmlns:w16sdtdh="http://schemas.microsoft.com/office/word/2020/wordml/sdtdatahash" xmlns:w16se="http://schemas.microsoft.com/office/word/2015/wordml/symex" xmlns:wpg="http://schemas.microsoft.com/office/word/2010/wordprocessingGroup" xmlns:wpi="http://schemas.microsoft.com/office/word/2010/wordprocessingInk" xmlns:wne="http://schemas.microsoft.com/office/word/2006/wordml" xmlns:wps="http://schemas.microsoft.com/office/word/2010/wordprocessingShape" mc:Ignorable="w14 w15 w16se w16cid w16 w16cex w16sdtdh wp14">
+<w:document xmlns:wpc="http://schemas.microsoft.com/office/word/2010/wordprocessingCanvas" xmlns:cx="http://schemas.microsoft.com/office/drawing/2014/chartex" xmlns:cx1="http://schemas.microsoft.com/office/drawing/2015/9/8/chartex" xmlns:cx2="http://schemas.microsoft.com/office/drawing/2015/10/21/chartex" xmlns:cx3="http://schemas.microsoft.com/office/drawing/2016/5/9/chartex" xmlns:cx4="http://schemas.microsoft.com/office/drawing/2016/5/10/chartex" xmlns:cx5="http://schemas.microsoft.com/office/drawing/2016/5/11/chartex" xmlns:cx6="http://schemas.microsoft.com/office/drawing/2016/5/12/chartex" xmlns:cx7="http://schemas.microsoft.com/office/drawing/2016/5/13/chartex" xmlns:cx8="http://schemas.microsoft.com/office/drawing/2016/5/14/chartex" xmlns:mc="http://schemas.openxmlformats.org/markup-compatibility/2006" xmlns:aink="http://schemas.microsoft.com/office/drawing/2016/ink" xmlns:am3d="http://schemas.microsoft.com/office/drawing/2017/model3d" xmlns:o="urn:schemas-microsoft-com:office:office" xmlns:oel="http://schemas.microsoft.com/office/2019/extlst" xmlns:r="http://schemas.openxmlformats.org/officeDocument/2006/relationships" xmlns:m="http://schemas.openxmlformats.org/officeDocument/2006/math" xmlns:v="urn:schemas-microsoft-com:vml" xmlns:wp14="http://schemas.microsoft.com/office/word/2010/wordprocessingDrawing" xmlns:wp="http://schemas.openxmlformats.org/drawingml/2006/wordprocessingDrawing" xmlns:w10="urn:schemas-microsoft-com:office:word" xmlns:w="http://schemas.openxmlformats.org/wordprocessingml/2006/main" xmlns:w14="http://schemas.microsoft.com/office/word/2010/wordml" xmlns:w15="http://schemas.microsoft.com/office/word/2012/wordml" xmlns:w16cex="http://schemas.microsoft.com/office/word/2018/wordml/cex" xmlns:w16cid="http://schemas.microsoft.com/office/word/2016/wordml/cid" xmlns:w16="http://schemas.microsoft.com/office/word/2018/wordml" xmlns:w16du="http://schemas.microsoft.com/office/word/2023/wordml/word16du" xmlns:w16sdtdh="http://schemas.microsoft.com/office/word/2020/wordml/sdtdatahash" xmlns:w16se="http://schemas.microsoft.com/office/word/2015/wordml/symex" xmlns:wpg="http://schemas.microsoft.com/office/word/2010/wordprocessingGroup" xmlns:wpi="http://schemas.microsoft.com/office/word/2010/wordprocessingInk" xmlns:wne="http://schemas.microsoft.com/office/word/2006/wordml" xmlns:wps="http://schemas.microsoft.com/office/word/2010/wordprocessingShape" mc:Ignorable="w14 w15 w16se w16cid w16 w16cex w16sdtdh w16du wp14">
   <w:body>
     <w:p>
       <w:pPr>
@@ -43,6 +43,64 @@
       </w:r>
       <w:r>
         <w:t>.</w:t>
+      </w:r>
+    </w:p>
+    <w:p>
+      <w:r>
+        <w:t xml:space="preserve">To be successful in this course, be prepared to </w:t>
+      </w:r>
+      <w:r>
+        <w:t xml:space="preserve">watch lectures, </w:t>
+      </w:r>
+      <w:r>
+        <w:t>read docs, look at samples and ask lots of questions!</w:t>
+      </w:r>
+    </w:p>
+    <w:p>
+      <w:r>
+        <w:rPr>
+          <w:b/>
+          <w:bCs/>
+          <w:color w:val="FF0000"/>
+        </w:rPr>
+        <w:t>IMPORTANT:</w:t>
+      </w:r>
+      <w:r>
+        <w:t xml:space="preserve"> We highly recommend not cloning repositories to any location on your machine that uses </w:t>
+      </w:r>
+      <w:r>
+        <w:rPr>
+          <w:b/>
+          <w:bCs/>
+        </w:rPr>
+        <w:t>Microsoft OneDrive</w:t>
+      </w:r>
+      <w:r>
+        <w:t xml:space="preserve">. In general, OneDrive tends to </w:t>
+      </w:r>
+      <w:r>
+        <w:t>have</w:t>
+      </w:r>
+      <w:r>
+        <w:t xml:space="preserve"> issues when using </w:t>
+      </w:r>
+      <w:r>
+        <w:t>s</w:t>
+      </w:r>
+      <w:r>
+        <w:t xml:space="preserve">ource </w:t>
+      </w:r>
+      <w:r>
+        <w:t>c</w:t>
+      </w:r>
+      <w:r>
+        <w:t xml:space="preserve">ontrol </w:t>
+      </w:r>
+      <w:r>
+        <w:t>or writing code in general.</w:t>
+      </w:r>
+      <w:r>
+        <w:t xml:space="preserve"> </w:t>
       </w:r>
     </w:p>
     <w:p>
@@ -222,6 +280,9 @@
       <w:r>
         <w:t>.</w:t>
       </w:r>
+      <w:r>
+        <w:t xml:space="preserve"> (If you run into issues check the FAQ at the bottom)</w:t>
+      </w:r>
     </w:p>
     <w:p>
       <w:pPr>
@@ -459,6 +520,7 @@
     </w:p>
     <w:p>
       <w:r>
+        <w:lastRenderedPageBreak/>
         <w:t>Use the “</w:t>
       </w:r>
       <w:proofErr w:type="spellStart"/>
@@ -489,7 +551,6 @@
         <w:rPr>
           <w:noProof/>
         </w:rPr>
-        <w:lastRenderedPageBreak/>
         <w:drawing>
           <wp:inline distT="0" distB="0" distL="0" distR="0" wp14:anchorId="445F8B33" wp14:editId="30D86F95">
             <wp:extent cx="5943600" cy="4488180"/>
@@ -538,7 +599,14 @@
         <w:rPr>
           <w:rStyle w:val="SubtleEmphasis"/>
         </w:rPr>
-        <w:t>LAB CHECKPOINT | MANUAL COMMIT | DO NOT SKIP</w:t>
+        <w:t xml:space="preserve">LAB CHECKPOINT | MANUAL COMMIT | </w:t>
+      </w:r>
+      <w:r>
+        <w:rPr>
+          <w:rStyle w:val="SubtleEmphasis"/>
+          <w:color w:val="FF0000"/>
+        </w:rPr>
+        <w:t>DO NOT SKIP</w:t>
       </w:r>
     </w:p>
     <w:p>
@@ -734,7 +802,11 @@
         <w:t xml:space="preserve">the </w:t>
       </w:r>
       <w:r>
-        <w:t>polygon mode</w:t>
+        <w:rPr>
+          <w:b/>
+          <w:bCs/>
+        </w:rPr>
+        <w:t>Topology</w:t>
       </w:r>
       <w:r>
         <w:t xml:space="preserve"> to</w:t>
@@ -744,6 +816,9 @@
       </w:r>
       <w:r>
         <w:t>POINT</w:t>
+      </w:r>
+      <w:r>
+        <w:t>_LIST</w:t>
       </w:r>
       <w:r>
         <w:t xml:space="preserve">, you will find this setting </w:t>
@@ -806,6 +881,78 @@
     </w:p>
     <w:p>
       <w:pPr>
+        <w:rPr>
+          <w:i/>
+          <w:iCs/>
+        </w:rPr>
+      </w:pPr>
+      <w:r>
+        <w:rPr>
+          <w:i/>
+          <w:iCs/>
+          <w:color w:val="FF0000"/>
+        </w:rPr>
+        <w:t>Tip:</w:t>
+      </w:r>
+      <w:r>
+        <w:rPr>
+          <w:i/>
+          <w:iCs/>
+        </w:rPr>
+        <w:t xml:space="preserve"> </w:t>
+      </w:r>
+      <w:r>
+        <w:rPr>
+          <w:i/>
+          <w:iCs/>
+        </w:rPr>
+        <w:t>S</w:t>
+      </w:r>
+      <w:r>
+        <w:rPr>
+          <w:i/>
+          <w:iCs/>
+        </w:rPr>
+        <w:t>ome video card drivers get upset and produce a shader warning when using a POINT drawing mode. If you see this error, or your points refuse to draw, I</w:t>
+      </w:r>
+      <w:r>
+        <w:rPr>
+          <w:i/>
+          <w:iCs/>
+        </w:rPr>
+        <w:t xml:space="preserve"> </w:t>
+      </w:r>
+      <w:r>
+        <w:rPr>
+          <w:i/>
+          <w:iCs/>
+        </w:rPr>
+        <w:t xml:space="preserve">included some commented out code in your Vertex </w:t>
+      </w:r>
+      <w:r>
+        <w:rPr>
+          <w:i/>
+          <w:iCs/>
+        </w:rPr>
+        <w:t>S</w:t>
+      </w:r>
+      <w:r>
+        <w:rPr>
+          <w:i/>
+          <w:iCs/>
+        </w:rPr>
+        <w:t xml:space="preserve">hader that can be used to fix this problem. </w:t>
+      </w:r>
+      <w:r>
+        <w:rPr>
+          <w:i/>
+          <w:iCs/>
+        </w:rPr>
+        <w:t>Even if you don’t have an issue, this code is great for changing the size of the points.</w:t>
+      </w:r>
+    </w:p>
+    <w:p>
+      <w:pPr>
         <w:pStyle w:val="Heading3"/>
       </w:pPr>
       <w:r>
@@ -1157,6 +1304,43 @@
       <w:r>
         <w:t xml:space="preserve"> pipeline.</w:t>
       </w:r>
+      <w:r>
+        <w:t xml:space="preserve"> (Use </w:t>
+      </w:r>
+      <w:proofErr w:type="spellStart"/>
+      <w:r>
+        <w:t>vkCmdBindPipeline</w:t>
+      </w:r>
+      <w:proofErr w:type="spellEnd"/>
+      <w:r>
+        <w:t xml:space="preserve"> immediately </w:t>
+      </w:r>
+      <w:r>
+        <w:rPr>
+          <w:i/>
+          <w:iCs/>
+        </w:rPr>
+        <w:t>before</w:t>
+      </w:r>
+      <w:r>
+        <w:t xml:space="preserve"> drawing </w:t>
+      </w:r>
+      <w:r>
+        <w:t xml:space="preserve">the star but </w:t>
+      </w:r>
+      <w:r>
+        <w:rPr>
+          <w:i/>
+          <w:iCs/>
+        </w:rPr>
+        <w:t>after</w:t>
+      </w:r>
+      <w:r>
+        <w:t xml:space="preserve"> the starfield</w:t>
+      </w:r>
+      <w:r>
+        <w:t>)</w:t>
+      </w:r>
     </w:p>
     <w:p>
       <w:r>
@@ -1205,6 +1389,98 @@
     </w:p>
     <w:p>
       <w:pPr>
+        <w:rPr>
+          <w:i/>
+          <w:iCs/>
+        </w:rPr>
+      </w:pPr>
+      <w:r>
+        <w:rPr>
+          <w:b/>
+          <w:bCs/>
+          <w:i/>
+          <w:iCs/>
+          <w:color w:val="FF0000"/>
+        </w:rPr>
+        <w:t>Hint:</w:t>
+      </w:r>
+      <w:r>
+        <w:rPr>
+          <w:i/>
+          <w:iCs/>
+          <w:color w:val="FF0000"/>
+        </w:rPr>
+        <w:t xml:space="preserve"> </w:t>
+      </w:r>
+      <w:r>
+        <w:rPr>
+          <w:i/>
+          <w:iCs/>
+        </w:rPr>
+        <w:t xml:space="preserve">The second pipeline you need to create is </w:t>
+      </w:r>
+      <w:r>
+        <w:rPr>
+          <w:i/>
+          <w:iCs/>
+          <w:u w:val="single"/>
+        </w:rPr>
+        <w:t>nearly identical</w:t>
+      </w:r>
+      <w:r>
+        <w:rPr>
+          <w:i/>
+          <w:iCs/>
+        </w:rPr>
+        <w:t xml:space="preserve"> to the first pipeline. I recommend going to where the first pipeline is finally created and then adjusting the setup</w:t>
+      </w:r>
+      <w:r>
+        <w:rPr>
+          <w:i/>
+          <w:iCs/>
+        </w:rPr>
+        <w:t>/Info</w:t>
+      </w:r>
+      <w:r>
+        <w:rPr>
+          <w:i/>
+          <w:iCs/>
+        </w:rPr>
+        <w:t xml:space="preserve"> </w:t>
+      </w:r>
+      <w:r>
+        <w:rPr>
+          <w:i/>
+          <w:iCs/>
+        </w:rPr>
+        <w:t>structs</w:t>
+      </w:r>
+      <w:r>
+        <w:rPr>
+          <w:i/>
+          <w:iCs/>
+        </w:rPr>
+        <w:t xml:space="preserve"> and calling </w:t>
+      </w:r>
+      <w:proofErr w:type="spellStart"/>
+      <w:r>
+        <w:rPr>
+          <w:i/>
+          <w:iCs/>
+        </w:rPr>
+        <w:t>vkCreatePipeline</w:t>
+      </w:r>
+      <w:proofErr w:type="spellEnd"/>
+      <w:r>
+        <w:rPr>
+          <w:i/>
+          <w:iCs/>
+        </w:rPr>
+        <w:t xml:space="preserve"> again. </w:t>
+      </w:r>
+    </w:p>
+    <w:p>
+      <w:pPr>
         <w:pStyle w:val="Heading2"/>
         <w:rPr>
           <w:rStyle w:val="SubtleEmphasis"/>
@@ -1360,6 +1636,7 @@
         <w:pStyle w:val="Heading3"/>
       </w:pPr>
       <w:r>
+        <w:lastRenderedPageBreak/>
         <w:t xml:space="preserve">Part 4a </w:t>
       </w:r>
     </w:p>
@@ -1375,7 +1652,6 @@
           <w:i/>
           <w:iCs/>
         </w:rPr>
-        <w:lastRenderedPageBreak/>
         <w:t>Note: S</w:t>
       </w:r>
       <w:r>
@@ -1732,6 +2008,66 @@
           <w:noProof/>
         </w:rPr>
         <w:drawing>
+          <wp:anchor distT="0" distB="0" distL="114300" distR="114300" simplePos="0" relativeHeight="251658240" behindDoc="0" locked="0" layoutInCell="1" allowOverlap="1" wp14:anchorId="4C8B2624" wp14:editId="393349C3">
+            <wp:simplePos x="0" y="0"/>
+            <wp:positionH relativeFrom="column">
+              <wp:posOffset>1882363</wp:posOffset>
+            </wp:positionH>
+            <wp:positionV relativeFrom="paragraph">
+              <wp:posOffset>719769</wp:posOffset>
+            </wp:positionV>
+            <wp:extent cx="112346" cy="224377"/>
+            <wp:effectExtent l="0" t="0" r="2540" b="4445"/>
+            <wp:wrapNone/>
+            <wp:docPr id="1655504023" name="Picture 1"/>
+            <wp:cNvGraphicFramePr>
+              <a:graphicFrameLocks xmlns:a="http://schemas.openxmlformats.org/drawingml/2006/main" noChangeAspect="1"/>
+            </wp:cNvGraphicFramePr>
+            <a:graphic xmlns:a="http://schemas.openxmlformats.org/drawingml/2006/main">
+              <a:graphicData uri="http://schemas.openxmlformats.org/drawingml/2006/picture">
+                <pic:pic xmlns:pic="http://schemas.openxmlformats.org/drawingml/2006/picture">
+                  <pic:nvPicPr>
+                    <pic:cNvPr id="1655504023" name=""/>
+                    <pic:cNvPicPr/>
+                  </pic:nvPicPr>
+                  <pic:blipFill>
+                    <a:blip r:embed="rId13">
+                      <a:extLst>
+                        <a:ext uri="{28A0092B-C50C-407E-A947-70E740481C1C}">
+                          <a14:useLocalDpi xmlns:a14="http://schemas.microsoft.com/office/drawing/2010/main" val="0"/>
+                        </a:ext>
+                      </a:extLst>
+                    </a:blip>
+                    <a:stretch>
+                      <a:fillRect/>
+                    </a:stretch>
+                  </pic:blipFill>
+                  <pic:spPr>
+                    <a:xfrm>
+                      <a:off x="0" y="0"/>
+                      <a:ext cx="112346" cy="224377"/>
+                    </a:xfrm>
+                    <a:prstGeom prst="rect">
+                      <a:avLst/>
+                    </a:prstGeom>
+                  </pic:spPr>
+                </pic:pic>
+              </a:graphicData>
+            </a:graphic>
+            <wp14:sizeRelH relativeFrom="margin">
+              <wp14:pctWidth>0</wp14:pctWidth>
+            </wp14:sizeRelH>
+            <wp14:sizeRelV relativeFrom="margin">
+              <wp14:pctHeight>0</wp14:pctHeight>
+            </wp14:sizeRelV>
+          </wp:anchor>
+        </w:drawing>
+      </w:r>
+      <w:r>
+        <w:rPr>
+          <w:noProof/>
+        </w:rPr>
+        <w:drawing>
           <wp:inline distT="0" distB="0" distL="0" distR="0" wp14:anchorId="142B64BA" wp14:editId="4E476FFC">
             <wp:extent cx="4953000" cy="1406297"/>
             <wp:effectExtent l="0" t="0" r="0" b="3810"/>
@@ -1747,7 +2083,7 @@
                     <pic:cNvPicPr/>
                   </pic:nvPicPr>
                   <pic:blipFill>
-                    <a:blip r:embed="rId13">
+                    <a:blip r:embed="rId14">
                       <a:extLst>
                         <a:ext uri="{28A0092B-C50C-407E-A947-70E740481C1C}">
                           <a14:useLocalDpi xmlns:a14="http://schemas.microsoft.com/office/drawing/2010/main" val="0"/>
@@ -1789,6 +2125,7 @@
     </w:p>
     <w:p>
       <w:r>
+        <w:lastRenderedPageBreak/>
         <w:t>Adjust the Pixel</w:t>
       </w:r>
       <w:r>
@@ -1824,7 +2161,6 @@
         <w:pStyle w:val="Heading3"/>
       </w:pPr>
       <w:r>
-        <w:lastRenderedPageBreak/>
         <w:t>Part 4f</w:t>
       </w:r>
     </w:p>
@@ -2033,7 +2369,7 @@
                     <pic:cNvPicPr/>
                   </pic:nvPicPr>
                   <pic:blipFill>
-                    <a:blip r:embed="rId14"/>
+                    <a:blip r:embed="rId15"/>
                     <a:stretch>
                       <a:fillRect/>
                     </a:stretch>
@@ -2133,6 +2469,7 @@
         </w:numPr>
       </w:pPr>
       <w:r>
+        <w:lastRenderedPageBreak/>
         <w:t>On Windows the screenshot is in your clipboard, open MS Paint and (Ctrl + V) to load it in.</w:t>
       </w:r>
     </w:p>
@@ -2178,7 +2515,6 @@
         </w:numPr>
       </w:pPr>
       <w:r>
-        <w:lastRenderedPageBreak/>
         <w:t xml:space="preserve">Create a </w:t>
       </w:r>
       <w:r>
@@ -2341,6 +2677,32 @@
       </w:r>
     </w:p>
     <w:p>
+      <w:r>
+        <w:t xml:space="preserve">The links below also point to repositories that contain sample code for the Vulkan API. To learn how any new API functions, it’s expected/critical you would study the </w:t>
+      </w:r>
+      <w:r>
+        <w:rPr>
+          <w:b/>
+          <w:bCs/>
+        </w:rPr>
+        <w:t>official example code</w:t>
+      </w:r>
+      <w:r>
+        <w:t>. (</w:t>
+      </w:r>
+      <w:r>
+        <w:t>Student Code == Academic Dishonesty</w:t>
+      </w:r>
+      <w:r>
+        <w:t>)</w:t>
+      </w:r>
+    </w:p>
+    <w:p>
+      <w:r>
+        <w:t xml:space="preserve">Just be aware that the code from these examples generally won’t port directly to your labs. Instead, you should use them to try and understand how a function/interface you are working on within a lab assignment might get called, and how it fits into the greater context of the code around it.  </w:t>
+      </w:r>
+    </w:p>
+    <w:p>
       <w:pPr>
         <w:pStyle w:val="Heading2"/>
       </w:pPr>
@@ -2349,7 +2711,33 @@
       </w:r>
     </w:p>
     <w:p>
-      <w:hyperlink r:id="rId15" w:history="1">
+      <w:hyperlink r:id="rId16" w:history="1">
+        <w:r>
+          <w:rPr>
+            <w:rStyle w:val="Hyperlink"/>
+          </w:rPr>
+          <w:t>https://github.com/SaschaWillems/Vulkan</w:t>
+        </w:r>
+      </w:hyperlink>
+      <w:r>
+        <w:t xml:space="preserve"> (One of the most popular &amp; useful repos for Vulkan example code)</w:t>
+      </w:r>
+    </w:p>
+    <w:p>
+      <w:hyperlink r:id="rId17" w:history="1">
+        <w:r>
+          <w:rPr>
+            <w:rStyle w:val="Hyperlink"/>
+          </w:rPr>
+          <w:t>https://github.com/KhronosGroup/Vulkan-Samples</w:t>
+        </w:r>
+      </w:hyperlink>
+      <w:r>
+        <w:t xml:space="preserve"> (The official Khronos code example repository, very helpful)</w:t>
+      </w:r>
+    </w:p>
+    <w:p>
+      <w:hyperlink r:id="rId18" w:history="1">
         <w:r>
           <w:rPr>
             <w:rStyle w:val="Hyperlink"/>
@@ -2357,9 +2745,12 @@
           <w:t>https://vulkan.lunarg.com/doc/view/latest/windows/apispec.html</w:t>
         </w:r>
       </w:hyperlink>
-    </w:p>
-    <w:p>
-      <w:hyperlink r:id="rId16" w:history="1">
+      <w:r>
+        <w:t xml:space="preserve"> (Use to understand Vulkan function arguments)</w:t>
+      </w:r>
+    </w:p>
+    <w:p>
+      <w:hyperlink r:id="rId19" w:history="1">
         <w:r>
           <w:rPr>
             <w:rStyle w:val="Hyperlink"/>
@@ -2367,24 +2758,36 @@
           <w:t>https://www.khronos.org/files/vulkan11-reference-guide.pdf</w:t>
         </w:r>
       </w:hyperlink>
+      <w:r>
+        <w:rPr>
+          <w:rStyle w:val="Hyperlink"/>
+          <w:u w:val="none"/>
+        </w:rPr>
+        <w:t xml:space="preserve"> </w:t>
+      </w:r>
+      <w:r>
+        <w:rPr>
+          <w:rStyle w:val="Hyperlink"/>
+          <w:color w:val="auto"/>
+          <w:u w:val="none"/>
+        </w:rPr>
+        <w:t>(Use to quickly examine structures &amp; arguments)</w:t>
+      </w:r>
     </w:p>
     <w:p>
       <w:r>
         <w:fldChar w:fldCharType="begin"/>
       </w:r>
       <w:r>
-        <w:instrText xml:space="preserve"> HYPERLINK "</w:instrText>
-      </w:r>
-      <w:r>
-        <w:instrText xml:space="preserve">ebooks.fullsail.edu </w:instrText>
-      </w:r>
-      <w:r>
-        <w:instrText>(if the link does not work directly, copy it to your browser)</w:instrText>
-      </w:r>
-    </w:p>
-    <w:p>
-      <w:r>
-        <w:instrText>https://learning.oreilly.com/library/view/vulkantm-programming-guide/9780134464701/</w:instrText>
+        <w:instrText>HYPERLINK "</w:instrText>
+      </w:r>
+      <w:r>
+        <w:instrText>ebooks.fullsail.edu (If the link does not work directly, copy it to your browser)</w:instrText>
+      </w:r>
+    </w:p>
+    <w:p>
+      <w:r>
+        <w:instrText>https://learning.oreilly.com/library/view/vulkantm-programming-guide/9780134464701/ (copy to browser)</w:instrText>
       </w:r>
     </w:p>
     <w:p>
@@ -2394,7 +2797,7 @@
         </w:rPr>
       </w:pPr>
       <w:r>
-        <w:instrText xml:space="preserve">" </w:instrText>
+        <w:instrText>"</w:instrText>
       </w:r>
       <w:r>
         <w:fldChar w:fldCharType="separate"/>
@@ -2403,24 +2806,45 @@
         <w:rPr>
           <w:rStyle w:val="Hyperlink"/>
         </w:rPr>
-        <w:t xml:space="preserve">ebooks.fullsail.edu </w:t>
-      </w:r>
-      <w:r>
-        <w:t>(if the link does not work directly, copy it to your browser)</w:t>
-      </w:r>
-    </w:p>
-    <w:p>
-      <w:pPr>
+        <w:t>ebooks.fullsail.edu</w:t>
+      </w:r>
+      <w:r>
         <w:rPr>
           <w:rStyle w:val="Hyperlink"/>
-        </w:rPr>
-      </w:pPr>
-      <w:r>
+          <w:color w:val="auto"/>
+          <w:u w:val="none"/>
+        </w:rPr>
+        <w:t xml:space="preserve"> (If the link does not work directly, copy it to your browser)</w:t>
+      </w:r>
+    </w:p>
+    <w:p>
+      <w:pPr>
         <w:rPr>
           <w:rStyle w:val="Hyperlink"/>
         </w:rPr>
+      </w:pPr>
+      <w:r>
+        <w:rPr>
+          <w:rStyle w:val="Hyperlink"/>
+        </w:rPr>
         <w:t>https://learning.oreilly.com/library/view/vulkantm-programming-guide/9780134464701/</w:t>
       </w:r>
+      <w:r>
+        <w:rPr>
+          <w:rStyle w:val="Hyperlink"/>
+          <w:color w:val="000000" w:themeColor="text1"/>
+          <w:u w:val="none"/>
+        </w:rPr>
+        <w:t xml:space="preserve"> </w:t>
+      </w:r>
+      <w:r>
+        <w:rPr>
+          <w:rStyle w:val="Hyperlink"/>
+          <w:color w:val="auto"/>
+          <w:u w:val="none"/>
+        </w:rPr>
+        <w:t>(copy to browser)</w:t>
+      </w:r>
     </w:p>
     <w:p>
       <w:pPr>
@@ -2434,7 +2858,7 @@
       </w:r>
     </w:p>
     <w:p>
-      <w:hyperlink r:id="rId17" w:history="1">
+      <w:hyperlink r:id="rId20" w:history="1">
         <w:r>
           <w:rPr>
             <w:rStyle w:val="Hyperlink"/>
@@ -2563,7 +2987,7 @@
       </w:r>
     </w:p>
     <w:p>
-      <w:hyperlink r:id="rId18" w:history="1">
+      <w:hyperlink r:id="rId21" w:history="1">
         <w:r>
           <w:rPr>
             <w:rStyle w:val="Hyperlink"/>
@@ -2621,6 +3045,7 @@
         <w:pStyle w:val="Heading1"/>
       </w:pPr>
       <w:r>
+        <w:lastRenderedPageBreak/>
         <w:t>FAQ</w:t>
       </w:r>
     </w:p>
@@ -2639,7 +3064,21 @@
         <w:rPr>
           <w:rStyle w:val="SubtleReference"/>
         </w:rPr>
-        <w:t>How do I know if I am using the Vulkan API correctly?</w:t>
+        <w:t>I am having issues with setting up the lab assignment/</w:t>
+      </w:r>
+      <w:proofErr w:type="spellStart"/>
+      <w:r>
+        <w:rPr>
+          <w:rStyle w:val="SubtleReference"/>
+        </w:rPr>
+        <w:t>CMake</w:t>
+      </w:r>
+      <w:proofErr w:type="spellEnd"/>
+      <w:r>
+        <w:rPr>
+          <w:rStyle w:val="SubtleReference"/>
+        </w:rPr>
+        <w:t>, what can I try to fix it?</w:t>
       </w:r>
     </w:p>
     <w:p>
@@ -2649,9 +3088,641 @@
           <w:ilvl w:val="1"/>
           <w:numId w:val="3"/>
         </w:numPr>
-      </w:pPr>
-      <w:r>
-        <w:t>Aside from reading the docs and making sure the code compiles, we have enabled run-time debug output in the Vulkan API. Be sure to pay close attention to the console window when running the program. Any non-fatal mistakes you make will be reported by the Vulkan validation layer and printed there.</w:t>
+        <w:rPr>
+          <w:rStyle w:val="SubtleReference"/>
+          <w:b w:val="0"/>
+          <w:bCs w:val="0"/>
+          <w:color w:val="auto"/>
+        </w:rPr>
+      </w:pPr>
+      <w:r>
+        <w:rPr>
+          <w:rStyle w:val="SubtleReference"/>
+          <w:b w:val="0"/>
+          <w:bCs w:val="0"/>
+          <w:color w:val="auto"/>
+        </w:rPr>
+        <w:t xml:space="preserve">After you have installed the Vulkan SDK, try </w:t>
+      </w:r>
+      <w:r>
+        <w:rPr>
+          <w:rStyle w:val="SubtleReference"/>
+          <w:color w:val="auto"/>
+        </w:rPr>
+        <w:t>rebooting</w:t>
+      </w:r>
+      <w:r>
+        <w:rPr>
+          <w:rStyle w:val="SubtleReference"/>
+          <w:b w:val="0"/>
+          <w:bCs w:val="0"/>
+          <w:color w:val="auto"/>
+        </w:rPr>
+        <w:t xml:space="preserve"> your machine and trying again.</w:t>
+      </w:r>
+    </w:p>
+    <w:p>
+      <w:pPr>
+        <w:pStyle w:val="ListParagraph"/>
+        <w:numPr>
+          <w:ilvl w:val="1"/>
+          <w:numId w:val="3"/>
+        </w:numPr>
+        <w:rPr>
+          <w:rStyle w:val="SubtleReference"/>
+          <w:b w:val="0"/>
+          <w:bCs w:val="0"/>
+          <w:color w:val="auto"/>
+        </w:rPr>
+      </w:pPr>
+      <w:r>
+        <w:rPr>
+          <w:rStyle w:val="SubtleReference"/>
+          <w:b w:val="0"/>
+          <w:bCs w:val="0"/>
+          <w:color w:val="auto"/>
+        </w:rPr>
+        <w:t>If that fails, try running a “</w:t>
+      </w:r>
+      <w:r>
+        <w:rPr>
+          <w:rStyle w:val="SubtleReference"/>
+          <w:color w:val="auto"/>
+        </w:rPr>
+        <w:t>Repair</w:t>
+      </w:r>
+      <w:r>
+        <w:rPr>
+          <w:rStyle w:val="SubtleReference"/>
+          <w:b w:val="0"/>
+          <w:bCs w:val="0"/>
+          <w:color w:val="auto"/>
+        </w:rPr>
+        <w:t xml:space="preserve">” on your Visual Studio installation. (make sure </w:t>
+      </w:r>
+      <w:proofErr w:type="spellStart"/>
+      <w:r>
+        <w:rPr>
+          <w:rStyle w:val="SubtleReference"/>
+          <w:b w:val="0"/>
+          <w:bCs w:val="0"/>
+          <w:color w:val="auto"/>
+        </w:rPr>
+        <w:t>CMake</w:t>
+      </w:r>
+      <w:proofErr w:type="spellEnd"/>
+      <w:r>
+        <w:rPr>
+          <w:rStyle w:val="SubtleReference"/>
+          <w:b w:val="0"/>
+          <w:bCs w:val="0"/>
+          <w:color w:val="auto"/>
+        </w:rPr>
+        <w:t xml:space="preserve"> tools are installed) </w:t>
+      </w:r>
+    </w:p>
+    <w:p>
+      <w:pPr>
+        <w:pStyle w:val="ListParagraph"/>
+        <w:numPr>
+          <w:ilvl w:val="1"/>
+          <w:numId w:val="3"/>
+        </w:numPr>
+        <w:rPr>
+          <w:rStyle w:val="SubtleReference"/>
+          <w:b w:val="0"/>
+          <w:bCs w:val="0"/>
+          <w:color w:val="auto"/>
+        </w:rPr>
+      </w:pPr>
+      <w:r>
+        <w:rPr>
+          <w:rStyle w:val="SubtleReference"/>
+          <w:b w:val="0"/>
+          <w:bCs w:val="0"/>
+          <w:color w:val="auto"/>
+        </w:rPr>
+        <w:t xml:space="preserve">If no solution is still being generated, manually </w:t>
+      </w:r>
+      <w:r>
+        <w:rPr>
+          <w:rStyle w:val="SubtleReference"/>
+          <w:b w:val="0"/>
+          <w:bCs w:val="0"/>
+          <w:color w:val="auto"/>
+          <w:u w:val="single"/>
+        </w:rPr>
+        <w:t>run the create_solution.bat</w:t>
+      </w:r>
+      <w:r>
+        <w:rPr>
+          <w:rStyle w:val="SubtleReference"/>
+          <w:b w:val="0"/>
+          <w:bCs w:val="0"/>
+          <w:color w:val="auto"/>
+        </w:rPr>
+        <w:t xml:space="preserve"> via the </w:t>
+      </w:r>
+      <w:r>
+        <w:rPr>
+          <w:rStyle w:val="SubtleReference"/>
+          <w:color w:val="auto"/>
+        </w:rPr>
+        <w:t>command line</w:t>
+      </w:r>
+      <w:r>
+        <w:rPr>
+          <w:rStyle w:val="SubtleReference"/>
+          <w:b w:val="0"/>
+          <w:bCs w:val="0"/>
+          <w:color w:val="auto"/>
+        </w:rPr>
+        <w:t xml:space="preserve"> within the repo’s folder and report any printed errors to an instructor.</w:t>
+      </w:r>
+    </w:p>
+    <w:p>
+      <w:pPr>
+        <w:pStyle w:val="ListParagraph"/>
+        <w:numPr>
+          <w:ilvl w:val="1"/>
+          <w:numId w:val="3"/>
+        </w:numPr>
+        <w:rPr>
+          <w:rStyle w:val="SubtleReference"/>
+          <w:b w:val="0"/>
+          <w:bCs w:val="0"/>
+          <w:color w:val="auto"/>
+        </w:rPr>
+      </w:pPr>
+      <w:r>
+        <w:rPr>
+          <w:rStyle w:val="SubtleReference"/>
+          <w:b w:val="0"/>
+          <w:bCs w:val="0"/>
+          <w:color w:val="auto"/>
+        </w:rPr>
+        <w:t xml:space="preserve">If the </w:t>
+      </w:r>
+      <w:r>
+        <w:rPr>
+          <w:rStyle w:val="SubtleReference"/>
+          <w:b w:val="0"/>
+          <w:bCs w:val="0"/>
+          <w:color w:val="auto"/>
+        </w:rPr>
+        <w:t>error</w:t>
+      </w:r>
+      <w:r>
+        <w:rPr>
+          <w:rStyle w:val="SubtleReference"/>
+          <w:b w:val="0"/>
+          <w:bCs w:val="0"/>
+          <w:color w:val="auto"/>
+        </w:rPr>
+        <w:t xml:space="preserve"> you </w:t>
+      </w:r>
+      <w:r>
+        <w:rPr>
+          <w:rStyle w:val="SubtleReference"/>
+          <w:b w:val="0"/>
+          <w:bCs w:val="0"/>
+          <w:color w:val="auto"/>
+        </w:rPr>
+        <w:t xml:space="preserve">encounter in the console </w:t>
+      </w:r>
+      <w:r>
+        <w:rPr>
+          <w:rStyle w:val="SubtleReference"/>
+          <w:b w:val="0"/>
+          <w:bCs w:val="0"/>
+          <w:color w:val="auto"/>
+        </w:rPr>
+        <w:t>says “</w:t>
+      </w:r>
+      <w:r>
+        <w:rPr>
+          <w:rStyle w:val="SubtleReference"/>
+          <w:color w:val="auto"/>
+        </w:rPr>
+        <w:t>NO_CXX_COMPILER_DETECTED</w:t>
+      </w:r>
+      <w:r>
+        <w:rPr>
+          <w:rStyle w:val="SubtleReference"/>
+          <w:b w:val="0"/>
+          <w:bCs w:val="0"/>
+          <w:color w:val="auto"/>
+        </w:rPr>
+        <w:t>” or similar</w:t>
+      </w:r>
+      <w:r>
+        <w:rPr>
+          <w:rStyle w:val="SubtleReference"/>
+          <w:b w:val="0"/>
+          <w:bCs w:val="0"/>
+          <w:color w:val="auto"/>
+        </w:rPr>
+        <w:t>,</w:t>
+      </w:r>
+      <w:r>
+        <w:rPr>
+          <w:rStyle w:val="SubtleReference"/>
+          <w:b w:val="0"/>
+          <w:bCs w:val="0"/>
+          <w:color w:val="auto"/>
+        </w:rPr>
+        <w:t xml:space="preserve"> this means there is typically one of two problems:</w:t>
+      </w:r>
+    </w:p>
+    <w:p>
+      <w:pPr>
+        <w:pStyle w:val="ListParagraph"/>
+        <w:numPr>
+          <w:ilvl w:val="2"/>
+          <w:numId w:val="3"/>
+        </w:numPr>
+        <w:rPr>
+          <w:rStyle w:val="SubtleReference"/>
+          <w:b w:val="0"/>
+          <w:bCs w:val="0"/>
+          <w:color w:val="auto"/>
+        </w:rPr>
+      </w:pPr>
+      <w:r>
+        <w:rPr>
+          <w:rStyle w:val="SubtleReference"/>
+          <w:b w:val="0"/>
+          <w:bCs w:val="0"/>
+          <w:color w:val="auto"/>
+        </w:rPr>
+        <w:t xml:space="preserve">The folder/directory path to your repository is </w:t>
+      </w:r>
+      <w:r>
+        <w:rPr>
+          <w:rStyle w:val="SubtleReference"/>
+          <w:b w:val="0"/>
+          <w:bCs w:val="0"/>
+          <w:color w:val="auto"/>
+          <w:u w:val="single"/>
+        </w:rPr>
+        <w:t>too long</w:t>
+      </w:r>
+      <w:r>
+        <w:rPr>
+          <w:rStyle w:val="SubtleReference"/>
+          <w:b w:val="0"/>
+          <w:bCs w:val="0"/>
+          <w:color w:val="auto"/>
+        </w:rPr>
+        <w:t>. Try cloning to a shorter path and try again.</w:t>
+      </w:r>
+    </w:p>
+    <w:p>
+      <w:pPr>
+        <w:pStyle w:val="ListParagraph"/>
+        <w:numPr>
+          <w:ilvl w:val="2"/>
+          <w:numId w:val="3"/>
+        </w:numPr>
+        <w:rPr>
+          <w:rStyle w:val="SubtleReference"/>
+          <w:b w:val="0"/>
+          <w:bCs w:val="0"/>
+          <w:color w:val="auto"/>
+        </w:rPr>
+      </w:pPr>
+      <w:r>
+        <w:rPr>
+          <w:rStyle w:val="SubtleReference"/>
+          <w:b w:val="0"/>
+          <w:bCs w:val="0"/>
+          <w:color w:val="auto"/>
+        </w:rPr>
+        <w:t xml:space="preserve">For some reason Visual Studio’s internal </w:t>
+      </w:r>
+      <w:proofErr w:type="spellStart"/>
+      <w:r>
+        <w:rPr>
+          <w:rStyle w:val="SubtleReference"/>
+          <w:b w:val="0"/>
+          <w:bCs w:val="0"/>
+          <w:color w:val="auto"/>
+        </w:rPr>
+        <w:t>Cmake</w:t>
+      </w:r>
+      <w:proofErr w:type="spellEnd"/>
+      <w:r>
+        <w:rPr>
+          <w:rStyle w:val="SubtleReference"/>
+          <w:b w:val="0"/>
+          <w:bCs w:val="0"/>
+          <w:color w:val="auto"/>
+        </w:rPr>
+        <w:t xml:space="preserve"> client is overriding the public client.</w:t>
+      </w:r>
+      <w:r>
+        <w:rPr>
+          <w:rStyle w:val="SubtleReference"/>
+          <w:b w:val="0"/>
+          <w:bCs w:val="0"/>
+          <w:color w:val="auto"/>
+        </w:rPr>
+        <w:t xml:space="preserve"> Unfortunately fixing this involves editing the Windows OS </w:t>
+      </w:r>
+      <w:r>
+        <w:rPr>
+          <w:rStyle w:val="SubtleReference"/>
+          <w:color w:val="auto"/>
+        </w:rPr>
+        <w:t>PATH</w:t>
+      </w:r>
+      <w:r>
+        <w:rPr>
+          <w:rStyle w:val="SubtleReference"/>
+          <w:b w:val="0"/>
+          <w:bCs w:val="0"/>
+          <w:color w:val="auto"/>
+        </w:rPr>
+        <w:t xml:space="preserve"> variables so that the public </w:t>
+      </w:r>
+      <w:proofErr w:type="spellStart"/>
+      <w:r>
+        <w:rPr>
+          <w:rStyle w:val="SubtleReference"/>
+          <w:b w:val="0"/>
+          <w:bCs w:val="0"/>
+          <w:color w:val="auto"/>
+        </w:rPr>
+        <w:t>CMake</w:t>
+      </w:r>
+      <w:proofErr w:type="spellEnd"/>
+      <w:r>
+        <w:rPr>
+          <w:rStyle w:val="SubtleReference"/>
+          <w:b w:val="0"/>
+          <w:bCs w:val="0"/>
+          <w:color w:val="auto"/>
+        </w:rPr>
+        <w:t xml:space="preserve"> </w:t>
+      </w:r>
+      <w:proofErr w:type="gramStart"/>
+      <w:r>
+        <w:rPr>
+          <w:rStyle w:val="SubtleReference"/>
+          <w:b w:val="0"/>
+          <w:bCs w:val="0"/>
+          <w:color w:val="auto"/>
+        </w:rPr>
+        <w:t>install</w:t>
+      </w:r>
+      <w:proofErr w:type="gramEnd"/>
+      <w:r>
+        <w:rPr>
+          <w:rStyle w:val="SubtleReference"/>
+          <w:b w:val="0"/>
+          <w:bCs w:val="0"/>
+          <w:color w:val="auto"/>
+        </w:rPr>
+        <w:t xml:space="preserve"> is </w:t>
+      </w:r>
+      <w:r>
+        <w:rPr>
+          <w:rStyle w:val="SubtleReference"/>
+          <w:color w:val="auto"/>
+        </w:rPr>
+        <w:t>before</w:t>
+      </w:r>
+      <w:r>
+        <w:rPr>
+          <w:rStyle w:val="SubtleReference"/>
+          <w:b w:val="0"/>
+          <w:bCs w:val="0"/>
+          <w:color w:val="auto"/>
+        </w:rPr>
+        <w:t xml:space="preserve"> the Visual Studio </w:t>
+      </w:r>
+      <w:proofErr w:type="spellStart"/>
+      <w:r>
+        <w:rPr>
+          <w:rStyle w:val="SubtleReference"/>
+          <w:b w:val="0"/>
+          <w:bCs w:val="0"/>
+          <w:color w:val="auto"/>
+        </w:rPr>
+        <w:t>CMake</w:t>
+      </w:r>
+      <w:proofErr w:type="spellEnd"/>
+      <w:r>
+        <w:rPr>
+          <w:rStyle w:val="SubtleReference"/>
+          <w:b w:val="0"/>
+          <w:bCs w:val="0"/>
+          <w:color w:val="auto"/>
+        </w:rPr>
+        <w:t xml:space="preserve"> tool path. </w:t>
+      </w:r>
+      <w:hyperlink r:id="rId22" w:history="1">
+        <w:r>
+          <w:rPr>
+            <w:rStyle w:val="Hyperlink"/>
+          </w:rPr>
+          <w:t>Click here to learn how to edit the Windows PATH variables.</w:t>
+        </w:r>
+      </w:hyperlink>
+    </w:p>
+    <w:p>
+      <w:pPr>
+        <w:pStyle w:val="ListParagraph"/>
+        <w:numPr>
+          <w:ilvl w:val="1"/>
+          <w:numId w:val="3"/>
+        </w:numPr>
+        <w:rPr>
+          <w:rStyle w:val="SubtleReference"/>
+          <w:b w:val="0"/>
+          <w:bCs w:val="0"/>
+          <w:color w:val="auto"/>
+        </w:rPr>
+      </w:pPr>
+      <w:r>
+        <w:rPr>
+          <w:rStyle w:val="SubtleReference"/>
+          <w:b w:val="0"/>
+          <w:bCs w:val="0"/>
+          <w:color w:val="auto"/>
+        </w:rPr>
+        <w:t xml:space="preserve">If your code won’t </w:t>
+      </w:r>
+      <w:r>
+        <w:rPr>
+          <w:rStyle w:val="SubtleReference"/>
+          <w:color w:val="auto"/>
+        </w:rPr>
+        <w:t>auto commit</w:t>
+      </w:r>
+      <w:r>
+        <w:rPr>
+          <w:rStyle w:val="SubtleReference"/>
+          <w:b w:val="0"/>
+          <w:bCs w:val="0"/>
+          <w:color w:val="auto"/>
+        </w:rPr>
+        <w:t xml:space="preserve">, it may be because you have an </w:t>
+      </w:r>
+      <w:r>
+        <w:rPr>
+          <w:rStyle w:val="SubtleReference"/>
+          <w:b w:val="0"/>
+          <w:bCs w:val="0"/>
+          <w:color w:val="auto"/>
+          <w:u w:val="single"/>
+        </w:rPr>
+        <w:t>edited lab document open</w:t>
+      </w:r>
+      <w:r>
+        <w:rPr>
+          <w:rStyle w:val="SubtleReference"/>
+          <w:b w:val="0"/>
+          <w:bCs w:val="0"/>
+          <w:color w:val="auto"/>
+        </w:rPr>
+        <w:t>. (save or close)</w:t>
+      </w:r>
+    </w:p>
+    <w:p>
+      <w:pPr>
+        <w:pStyle w:val="ListParagraph"/>
+        <w:numPr>
+          <w:ilvl w:val="1"/>
+          <w:numId w:val="3"/>
+        </w:numPr>
+        <w:rPr>
+          <w:rStyle w:val="SubtleReference"/>
+          <w:b w:val="0"/>
+          <w:bCs w:val="0"/>
+          <w:color w:val="auto"/>
+        </w:rPr>
+      </w:pPr>
+      <w:r>
+        <w:rPr>
+          <w:rStyle w:val="SubtleReference"/>
+          <w:b w:val="0"/>
+          <w:bCs w:val="0"/>
+          <w:color w:val="auto"/>
+        </w:rPr>
+        <w:t xml:space="preserve">If the solution is being generated, but it </w:t>
+      </w:r>
+      <w:r>
+        <w:rPr>
+          <w:rStyle w:val="SubtleReference"/>
+          <w:b w:val="0"/>
+          <w:bCs w:val="0"/>
+          <w:color w:val="auto"/>
+        </w:rPr>
+        <w:t xml:space="preserve">still </w:t>
+      </w:r>
+      <w:r>
+        <w:rPr>
+          <w:rStyle w:val="SubtleReference"/>
+          <w:b w:val="0"/>
+          <w:bCs w:val="0"/>
+          <w:color w:val="auto"/>
+        </w:rPr>
+        <w:t xml:space="preserve">refuses to </w:t>
+      </w:r>
+      <w:r>
+        <w:rPr>
+          <w:rStyle w:val="SubtleReference"/>
+          <w:b w:val="0"/>
+          <w:bCs w:val="0"/>
+          <w:color w:val="auto"/>
+        </w:rPr>
+        <w:t>p</w:t>
+      </w:r>
+      <w:r>
+        <w:rPr>
+          <w:rStyle w:val="SubtleReference"/>
+          <w:b w:val="0"/>
+          <w:bCs w:val="0"/>
+          <w:color w:val="auto"/>
+        </w:rPr>
+        <w:t xml:space="preserve">ush the code, </w:t>
+      </w:r>
+      <w:r>
+        <w:rPr>
+          <w:rStyle w:val="SubtleReference"/>
+          <w:b w:val="0"/>
+          <w:bCs w:val="0"/>
+          <w:color w:val="auto"/>
+        </w:rPr>
+        <w:t>it’s</w:t>
+      </w:r>
+      <w:r>
+        <w:rPr>
+          <w:rStyle w:val="SubtleReference"/>
+          <w:b w:val="0"/>
+          <w:bCs w:val="0"/>
+          <w:color w:val="auto"/>
+        </w:rPr>
+        <w:t xml:space="preserve"> likely due to </w:t>
+      </w:r>
+      <w:r>
+        <w:rPr>
+          <w:rStyle w:val="SubtleReference"/>
+          <w:b w:val="0"/>
+          <w:bCs w:val="0"/>
+          <w:color w:val="auto"/>
+          <w:u w:val="single"/>
+        </w:rPr>
+        <w:t xml:space="preserve">VS using the wrong version of </w:t>
+      </w:r>
+      <w:proofErr w:type="spellStart"/>
+      <w:r>
+        <w:rPr>
+          <w:rStyle w:val="SubtleReference"/>
+          <w:b w:val="0"/>
+          <w:bCs w:val="0"/>
+          <w:color w:val="auto"/>
+          <w:u w:val="single"/>
+        </w:rPr>
+        <w:t>CMake</w:t>
+      </w:r>
+      <w:proofErr w:type="spellEnd"/>
+      <w:r>
+        <w:rPr>
+          <w:rStyle w:val="SubtleReference"/>
+          <w:b w:val="0"/>
+          <w:bCs w:val="0"/>
+          <w:color w:val="auto"/>
+        </w:rPr>
+        <w:t xml:space="preserve">. Thankfully this is rare, but it must be </w:t>
+      </w:r>
+      <w:r>
+        <w:rPr>
+          <w:rStyle w:val="SubtleReference"/>
+          <w:b w:val="0"/>
+          <w:bCs w:val="0"/>
+          <w:color w:val="auto"/>
+          <w:u w:val="single"/>
+        </w:rPr>
+        <w:t xml:space="preserve">fixed by editing the </w:t>
+      </w:r>
+      <w:r>
+        <w:rPr>
+          <w:rStyle w:val="SubtleReference"/>
+          <w:color w:val="auto"/>
+          <w:u w:val="single"/>
+        </w:rPr>
+        <w:t>PATH</w:t>
+      </w:r>
+      <w:r>
+        <w:rPr>
+          <w:rStyle w:val="SubtleReference"/>
+          <w:b w:val="0"/>
+          <w:bCs w:val="0"/>
+          <w:color w:val="auto"/>
+        </w:rPr>
+        <w:t xml:space="preserve"> as I describe above. </w:t>
       </w:r>
     </w:p>
     <w:p>
@@ -2669,13 +3740,7 @@
         <w:rPr>
           <w:rStyle w:val="SubtleReference"/>
         </w:rPr>
-        <w:t>Visual Studio doesn’t seem to be detecting the errors in my shaders</w:t>
-      </w:r>
-      <w:r>
-        <w:rPr>
-          <w:rStyle w:val="SubtleReference"/>
-        </w:rPr>
-        <w:t>, how am I supposed to code like this?</w:t>
+        <w:t>How do I know if I am using the Vulkan API correctly?</w:t>
       </w:r>
     </w:p>
     <w:p>
@@ -2687,15 +3752,31 @@
         </w:numPr>
       </w:pPr>
       <w:r>
-        <w:t xml:space="preserve">Carefully. Believe it or not it was not so long ago that things like </w:t>
-      </w:r>
-      <w:proofErr w:type="spellStart"/>
-      <w:r>
-        <w:t>intellisense</w:t>
-      </w:r>
-      <w:proofErr w:type="spellEnd"/>
-      <w:r>
-        <w:t xml:space="preserve">, syntax highlighting and auto complete were not a common thing, especially in shader languages! </w:t>
+        <w:t>Aside from reading the docs and making sure the code compiles, we have enabled run-time debug output in the Vulkan API. Be sure to pay close attention to the console window when running the program. Any non-fatal mistakes you make will be reported by the Vulkan validation layer and printed there.</w:t>
+      </w:r>
+    </w:p>
+    <w:p>
+      <w:pPr>
+        <w:pStyle w:val="ListParagraph"/>
+        <w:numPr>
+          <w:ilvl w:val="0"/>
+          <w:numId w:val="3"/>
+        </w:numPr>
+        <w:rPr>
+          <w:rStyle w:val="SubtleReference"/>
+        </w:rPr>
+      </w:pPr>
+      <w:r>
+        <w:rPr>
+          <w:rStyle w:val="SubtleReference"/>
+        </w:rPr>
+        <w:t>Visual Studio doesn’t seem to be detecting the errors in my shaders</w:t>
+      </w:r>
+      <w:r>
+        <w:rPr>
+          <w:rStyle w:val="SubtleReference"/>
+        </w:rPr>
+        <w:t>, how am I supposed to code like this?</w:t>
       </w:r>
     </w:p>
     <w:p>
@@ -2707,13 +3788,15 @@
         </w:numPr>
       </w:pPr>
       <w:r>
-        <w:t xml:space="preserve">The way to know if your shader will compile is to… compile </w:t>
-      </w:r>
-      <w:r>
-        <w:t>it! (</w:t>
-      </w:r>
-      <w:r>
-        <w:t>right?) Shader languages must be compiled into machine instructions just like C++. If you study the code that loads the shaders you will see that compiling is part of that process.</w:t>
+        <w:t xml:space="preserve">Carefully. Believe it or not it was not so long ago that things like </w:t>
+      </w:r>
+      <w:proofErr w:type="spellStart"/>
+      <w:r>
+        <w:t>intellisense</w:t>
+      </w:r>
+      <w:proofErr w:type="spellEnd"/>
+      <w:r>
+        <w:t xml:space="preserve">, syntax highlighting and auto complete were not a common thing, especially in shader languages! </w:t>
       </w:r>
     </w:p>
     <w:p>
@@ -2725,7 +3808,24 @@
         </w:numPr>
       </w:pPr>
       <w:r>
-        <w:lastRenderedPageBreak/>
+        <w:t xml:space="preserve">The way to know if your shader will compile is to… compile </w:t>
+      </w:r>
+      <w:r>
+        <w:t>it! (</w:t>
+      </w:r>
+      <w:r>
+        <w:t>right?) Shader languages must be compiled into machine instructions just like C++. If you study the code that loads the shaders you will see that compiling is part of that process.</w:t>
+      </w:r>
+    </w:p>
+    <w:p>
+      <w:pPr>
+        <w:pStyle w:val="ListParagraph"/>
+        <w:numPr>
+          <w:ilvl w:val="1"/>
+          <w:numId w:val="3"/>
+        </w:numPr>
+      </w:pPr>
+      <w:r>
         <w:t xml:space="preserve">Vulkan uses a binary intermediate language called SPIR-V that higher level shader languages like HLSL and/or GLSL must be compiled into. If there are any issues when converting your code to SPIR-V the </w:t>
       </w:r>
       <w:r>
@@ -2760,7 +3860,7 @@
       <w:r>
         <w:t xml:space="preserve"> possible to have visual studio compile your HLSL code - but the output is not compatible with Vulkan, and it cannot compile Vulkan-specific features like push constants. Once your shaders get complex, I recommend using a dedicated shader IDE like </w:t>
       </w:r>
-      <w:hyperlink r:id="rId19" w:history="1">
+      <w:hyperlink r:id="rId23" w:history="1">
         <w:proofErr w:type="spellStart"/>
         <w:r>
           <w:rPr>
@@ -2842,7 +3942,7 @@
       <w:r>
         <w:t xml:space="preserve">Problems like this can be difficult to track down, mainly because your C++ code cannot really see what is happening on the GPU. You can download a third-party tool called </w:t>
       </w:r>
-      <w:hyperlink r:id="rId20" w:history="1">
+      <w:hyperlink r:id="rId24" w:history="1">
         <w:r>
           <w:rPr>
             <w:rStyle w:val="Hyperlink"/>
@@ -2937,7 +4037,7 @@
 </file>
 
 <file path=word/numbering.xml><?xml version="1.0" encoding="utf-8"?>
-<w:numbering xmlns:wpc="http://schemas.microsoft.com/office/word/2010/wordprocessingCanvas" xmlns:cx="http://schemas.microsoft.com/office/drawing/2014/chartex" xmlns:cx1="http://schemas.microsoft.com/office/drawing/2015/9/8/chartex" xmlns:cx2="http://schemas.microsoft.com/office/drawing/2015/10/21/chartex" xmlns:cx3="http://schemas.microsoft.com/office/drawing/2016/5/9/chartex" xmlns:cx4="http://schemas.microsoft.com/office/drawing/2016/5/10/chartex" xmlns:cx5="http://schemas.microsoft.com/office/drawing/2016/5/11/chartex" xmlns:cx6="http://schemas.microsoft.com/office/drawing/2016/5/12/chartex" xmlns:cx7="http://schemas.microsoft.com/office/drawing/2016/5/13/chartex" xmlns:cx8="http://schemas.microsoft.com/office/drawing/2016/5/14/chartex" xmlns:mc="http://schemas.openxmlformats.org/markup-compatibility/2006" xmlns:aink="http://schemas.microsoft.com/office/drawing/2016/ink" xmlns:am3d="http://schemas.microsoft.com/office/drawing/2017/model3d" xmlns:o="urn:schemas-microsoft-com:office:office" xmlns:oel="http://schemas.microsoft.com/office/2019/extlst" xmlns:r="http://schemas.openxmlformats.org/officeDocument/2006/relationships" xmlns:m="http://schemas.openxmlformats.org/officeDocument/2006/math" xmlns:v="urn:schemas-microsoft-com:vml" xmlns:wp14="http://schemas.microsoft.com/office/word/2010/wordprocessingDrawing" xmlns:wp="http://schemas.openxmlformats.org/drawingml/2006/wordprocessingDrawing" xmlns:w10="urn:schemas-microsoft-com:office:word" xmlns:w="http://schemas.openxmlformats.org/wordprocessingml/2006/main" xmlns:w14="http://schemas.microsoft.com/office/word/2010/wordml" xmlns:w15="http://schemas.microsoft.com/office/word/2012/wordml" xmlns:w16cex="http://schemas.microsoft.com/office/word/2018/wordml/cex" xmlns:w16cid="http://schemas.microsoft.com/office/word/2016/wordml/cid" xmlns:w16="http://schemas.microsoft.com/office/word/2018/wordml" xmlns:w16sdtdh="http://schemas.microsoft.com/office/word/2020/wordml/sdtdatahash" xmlns:w16se="http://schemas.microsoft.com/office/word/2015/wordml/symex" xmlns:wpg="http://schemas.microsoft.com/office/word/2010/wordprocessingGroup" xmlns:wpi="http://schemas.microsoft.com/office/word/2010/wordprocessingInk" xmlns:wne="http://schemas.microsoft.com/office/word/2006/wordml" xmlns:wps="http://schemas.microsoft.com/office/word/2010/wordprocessingShape" mc:Ignorable="w14 w15 w16se w16cid w16 w16cex w16sdtdh wp14">
+<w:numbering xmlns:wpc="http://schemas.microsoft.com/office/word/2010/wordprocessingCanvas" xmlns:cx="http://schemas.microsoft.com/office/drawing/2014/chartex" xmlns:cx1="http://schemas.microsoft.com/office/drawing/2015/9/8/chartex" xmlns:cx2="http://schemas.microsoft.com/office/drawing/2015/10/21/chartex" xmlns:cx3="http://schemas.microsoft.com/office/drawing/2016/5/9/chartex" xmlns:cx4="http://schemas.microsoft.com/office/drawing/2016/5/10/chartex" xmlns:cx5="http://schemas.microsoft.com/office/drawing/2016/5/11/chartex" xmlns:cx6="http://schemas.microsoft.com/office/drawing/2016/5/12/chartex" xmlns:cx7="http://schemas.microsoft.com/office/drawing/2016/5/13/chartex" xmlns:cx8="http://schemas.microsoft.com/office/drawing/2016/5/14/chartex" xmlns:mc="http://schemas.openxmlformats.org/markup-compatibility/2006" xmlns:aink="http://schemas.microsoft.com/office/drawing/2016/ink" xmlns:am3d="http://schemas.microsoft.com/office/drawing/2017/model3d" xmlns:o="urn:schemas-microsoft-com:office:office" xmlns:oel="http://schemas.microsoft.com/office/2019/extlst" xmlns:r="http://schemas.openxmlformats.org/officeDocument/2006/relationships" xmlns:m="http://schemas.openxmlformats.org/officeDocument/2006/math" xmlns:v="urn:schemas-microsoft-com:vml" xmlns:wp14="http://schemas.microsoft.com/office/word/2010/wordprocessingDrawing" xmlns:wp="http://schemas.openxmlformats.org/drawingml/2006/wordprocessingDrawing" xmlns:w10="urn:schemas-microsoft-com:office:word" xmlns:w="http://schemas.openxmlformats.org/wordprocessingml/2006/main" xmlns:w14="http://schemas.microsoft.com/office/word/2010/wordml" xmlns:w15="http://schemas.microsoft.com/office/word/2012/wordml" xmlns:w16cex="http://schemas.microsoft.com/office/word/2018/wordml/cex" xmlns:w16cid="http://schemas.microsoft.com/office/word/2016/wordml/cid" xmlns:w16="http://schemas.microsoft.com/office/word/2018/wordml" xmlns:w16du="http://schemas.microsoft.com/office/word/2023/wordml/word16du" xmlns:w16sdtdh="http://schemas.microsoft.com/office/word/2020/wordml/sdtdatahash" xmlns:w16se="http://schemas.microsoft.com/office/word/2015/wordml/symex" xmlns:wpg="http://schemas.microsoft.com/office/word/2010/wordprocessingGroup" xmlns:wpi="http://schemas.microsoft.com/office/word/2010/wordprocessingInk" xmlns:wne="http://schemas.microsoft.com/office/word/2006/wordml" xmlns:wps="http://schemas.microsoft.com/office/word/2010/wordprocessingShape" mc:Ignorable="w14 w15 w16se w16cid w16 w16cex w16sdtdh w16du wp14">
   <w:abstractNum w:abstractNumId="0" w15:restartNumberingAfterBreak="0">
     <w:nsid w:val="11E47CB4"/>
     <w:multiLevelType w:val="hybridMultilevel"/>
@@ -3794,7 +4894,7 @@
 </file>
 
 <file path=word/styles.xml><?xml version="1.0" encoding="utf-8"?>
-<w:styles xmlns:mc="http://schemas.openxmlformats.org/markup-compatibility/2006" xmlns:r="http://schemas.openxmlformats.org/officeDocument/2006/relationships" xmlns:w="http://schemas.openxmlformats.org/wordprocessingml/2006/main" xmlns:w14="http://schemas.microsoft.com/office/word/2010/wordml" xmlns:w15="http://schemas.microsoft.com/office/word/2012/wordml" xmlns:w16cex="http://schemas.microsoft.com/office/word/2018/wordml/cex" xmlns:w16cid="http://schemas.microsoft.com/office/word/2016/wordml/cid" xmlns:w16="http://schemas.microsoft.com/office/word/2018/wordml" xmlns:w16sdtdh="http://schemas.microsoft.com/office/word/2020/wordml/sdtdatahash" xmlns:w16se="http://schemas.microsoft.com/office/word/2015/wordml/symex" mc:Ignorable="w14 w15 w16se w16cid w16 w16cex w16sdtdh">
+<w:styles xmlns:mc="http://schemas.openxmlformats.org/markup-compatibility/2006" xmlns:r="http://schemas.openxmlformats.org/officeDocument/2006/relationships" xmlns:w="http://schemas.openxmlformats.org/wordprocessingml/2006/main" xmlns:w14="http://schemas.microsoft.com/office/word/2010/wordml" xmlns:w15="http://schemas.microsoft.com/office/word/2012/wordml" xmlns:w16cex="http://schemas.microsoft.com/office/word/2018/wordml/cex" xmlns:w16cid="http://schemas.microsoft.com/office/word/2016/wordml/cid" xmlns:w16="http://schemas.microsoft.com/office/word/2018/wordml" xmlns:w16du="http://schemas.microsoft.com/office/word/2023/wordml/word16du" xmlns:w16sdtdh="http://schemas.microsoft.com/office/word/2020/wordml/sdtdatahash" xmlns:w16se="http://schemas.microsoft.com/office/word/2015/wordml/symex" mc:Ignorable="w14 w15 w16se w16cid w16 w16cex w16sdtdh w16du">
   <w:docDefaults>
     <w:rPrDefault>
       <w:rPr>

</xml_diff>